<commit_message>
Attached the capability of including replies
</commit_message>
<xml_diff>
--- a/tests/101-LoremIpsum2.docx
+++ b/tests/101-LoremIpsum2.docx
@@ -591,7 +591,13 @@
         <w:annotationRef/>
       </w:r>
       <w:r>
-        <w:t>This is a reply to the fifth comment. (Not included)</w:t>
+        <w:t>This is a reply to the fifth comment. (</w:t>
+      </w:r>
+      <w:r>
+        <w:t>Can be included by using “include_replies” option in the config</w:t>
+      </w:r>
+      <w:r>
+        <w:t>)</w:t>
       </w:r>
     </w:p>
   </w:comment>

</xml_diff>